<commit_message>
Added feature of multiple products per invoice
</commit_message>
<xml_diff>
--- a/invoice-basic.docx
+++ b/invoice-basic.docx
@@ -34,7 +34,14 @@
                 <w:sz w:val="32"/>
                 <w:szCs w:val="32"/>
               </w:rPr>
-              <w:t>Anushka Mahajan</w:t>
+              <w:t xml:space="preserve">Hogwarts </w:t>
+            </w:r>
+            <w:r>
+              <w:rPr>
+                <w:sz w:val="32"/>
+                <w:szCs w:val="32"/>
+              </w:rPr>
+              <w:t>School of Witchcraft and Wizardry</w:t>
             </w:r>
           </w:p>
           <w:p/>
@@ -51,7 +58,7 @@
                 <w:sz w:val="20"/>
                 <w:szCs w:val="20"/>
               </w:rPr>
-              <w:t>Cat street</w:t>
+              <w:t>Hogwarts Castle,</w:t>
             </w:r>
           </w:p>
           <w:p>
@@ -66,7 +73,7 @@
                 <w:sz w:val="20"/>
                 <w:szCs w:val="20"/>
               </w:rPr>
-              <w:t>GitHub</w:t>
+              <w:t>Scottish Highlands</w:t>
             </w:r>
           </w:p>
           <w:p>
@@ -82,14 +89,7 @@
                 <w:sz w:val="20"/>
                 <w:szCs w:val="20"/>
               </w:rPr>
-              <w:t>127.0.0.1</w:t>
-            </w:r>
-            <w:r>
-              <w:rPr>
-                <w:sz w:val="20"/>
-                <w:szCs w:val="20"/>
-              </w:rPr>
-              <w:t xml:space="preserve"> </w:t>
+              <w:t>3/4</w:t>
             </w:r>
             <w:r>
               <w:rPr>
@@ -152,7 +152,27 @@
                 <w:sz w:val="20"/>
                 <w:szCs w:val="20"/>
               </w:rPr>
-              <w:t>[invoice_number]</w:t>
+              <w:t>[</w:t>
+            </w:r>
+            <w:proofErr w:type="spellStart"/>
+            <w:r>
+              <w:rPr>
+                <w:b/>
+                <w:caps w:val="0"/>
+                <w:sz w:val="20"/>
+                <w:szCs w:val="20"/>
+              </w:rPr>
+              <w:t>invoice_number</w:t>
+            </w:r>
+            <w:proofErr w:type="spellEnd"/>
+            <w:r>
+              <w:rPr>
+                <w:b/>
+                <w:caps w:val="0"/>
+                <w:sz w:val="20"/>
+                <w:szCs w:val="20"/>
+              </w:rPr>
+              <w:t>]</w:t>
             </w:r>
           </w:p>
           <w:p>
@@ -171,7 +191,23 @@
                 <w:sz w:val="20"/>
                 <w:szCs w:val="20"/>
               </w:rPr>
-              <w:t>[invoice_date]</w:t>
+              <w:t>[</w:t>
+            </w:r>
+            <w:proofErr w:type="spellStart"/>
+            <w:r>
+              <w:rPr>
+                <w:sz w:val="20"/>
+                <w:szCs w:val="20"/>
+              </w:rPr>
+              <w:t>invoice_date</w:t>
+            </w:r>
+            <w:proofErr w:type="spellEnd"/>
+            <w:r>
+              <w:rPr>
+                <w:sz w:val="20"/>
+                <w:szCs w:val="20"/>
+              </w:rPr>
+              <w:t>]</w:t>
             </w:r>
           </w:p>
         </w:tc>
@@ -226,7 +262,23 @@
                 <w:sz w:val="20"/>
                 <w:szCs w:val="20"/>
               </w:rPr>
-              <w:t>[client_name]</w:t>
+              <w:t>[</w:t>
+            </w:r>
+            <w:proofErr w:type="spellStart"/>
+            <w:r>
+              <w:rPr>
+                <w:sz w:val="20"/>
+                <w:szCs w:val="20"/>
+              </w:rPr>
+              <w:t>client_name</w:t>
+            </w:r>
+            <w:proofErr w:type="spellEnd"/>
+            <w:r>
+              <w:rPr>
+                <w:sz w:val="20"/>
+                <w:szCs w:val="20"/>
+              </w:rPr>
+              <w:t>]</w:t>
             </w:r>
           </w:p>
           <w:p>
@@ -241,7 +293,23 @@
                 <w:sz w:val="20"/>
                 <w:szCs w:val="20"/>
               </w:rPr>
-              <w:t>[billing_address]</w:t>
+              <w:t>[</w:t>
+            </w:r>
+            <w:proofErr w:type="spellStart"/>
+            <w:r>
+              <w:rPr>
+                <w:sz w:val="20"/>
+                <w:szCs w:val="20"/>
+              </w:rPr>
+              <w:t>billing_address</w:t>
+            </w:r>
+            <w:proofErr w:type="spellEnd"/>
+            <w:r>
+              <w:rPr>
+                <w:sz w:val="20"/>
+                <w:szCs w:val="20"/>
+              </w:rPr>
+              <w:t>]</w:t>
             </w:r>
           </w:p>
         </w:tc>
@@ -279,7 +347,23 @@
                 <w:sz w:val="20"/>
                 <w:szCs w:val="20"/>
               </w:rPr>
-              <w:t>[client_name]</w:t>
+              <w:t>[</w:t>
+            </w:r>
+            <w:proofErr w:type="spellStart"/>
+            <w:r>
+              <w:rPr>
+                <w:sz w:val="20"/>
+                <w:szCs w:val="20"/>
+              </w:rPr>
+              <w:t>client_name</w:t>
+            </w:r>
+            <w:proofErr w:type="spellEnd"/>
+            <w:r>
+              <w:rPr>
+                <w:sz w:val="20"/>
+                <w:szCs w:val="20"/>
+              </w:rPr>
+              <w:t>]</w:t>
             </w:r>
           </w:p>
           <w:p>
@@ -295,7 +379,23 @@
                 <w:sz w:val="20"/>
                 <w:szCs w:val="20"/>
               </w:rPr>
-              <w:t>[shipping_address]</w:t>
+              <w:t>[</w:t>
+            </w:r>
+            <w:proofErr w:type="spellStart"/>
+            <w:r>
+              <w:rPr>
+                <w:sz w:val="20"/>
+                <w:szCs w:val="20"/>
+              </w:rPr>
+              <w:t>shipping_address</w:t>
+            </w:r>
+            <w:proofErr w:type="spellEnd"/>
+            <w:r>
+              <w:rPr>
+                <w:sz w:val="20"/>
+                <w:szCs w:val="20"/>
+              </w:rPr>
+              <w:t>]</w:t>
             </w:r>
           </w:p>
         </w:tc>
@@ -470,85 +570,6 @@
             <w:tcW w:w="1405" w:type="dxa"/>
             <w:tcBorders>
               <w:top w:val="single" w:sz="4" w:space="0" w:color="auto"/>
-              <w:left w:val="single" w:sz="4" w:space="0" w:color="auto"/>
-              <w:bottom w:val="nil"/>
-              <w:right w:val="single" w:sz="4" w:space="0" w:color="auto"/>
-            </w:tcBorders>
-            <w:tcMar>
-              <w:left w:w="216" w:type="dxa"/>
-              <w:right w:w="216" w:type="dxa"/>
-            </w:tcMar>
-            <w:vAlign w:val="center"/>
-          </w:tcPr>
-          <w:p>
-            <w:pPr>
-              <w:jc w:val="right"/>
-            </w:pPr>
-          </w:p>
-        </w:tc>
-      </w:tr>
-      <w:tr>
-        <w:trPr>
-          <w:cantSplit/>
-          <w:trHeight w:val="288"/>
-          <w:jc w:val="center"/>
-        </w:trPr>
-        <w:tc>
-          <w:tcPr>
-            <w:tcW w:w="6517" w:type="dxa"/>
-            <w:tcBorders>
-              <w:top w:val="nil"/>
-              <w:left w:val="single" w:sz="4" w:space="0" w:color="auto"/>
-              <w:bottom w:val="nil"/>
-              <w:right w:val="single" w:sz="4" w:space="0" w:color="auto"/>
-            </w:tcBorders>
-            <w:vAlign w:val="center"/>
-          </w:tcPr>
-          <w:p/>
-        </w:tc>
-        <w:tc>
-          <w:tcPr>
-            <w:tcW w:w="1410" w:type="dxa"/>
-            <w:tcBorders>
-              <w:top w:val="nil"/>
-              <w:left w:val="single" w:sz="4" w:space="0" w:color="auto"/>
-              <w:bottom w:val="nil"/>
-              <w:right w:val="single" w:sz="4" w:space="0" w:color="auto"/>
-            </w:tcBorders>
-            <w:tcMar>
-              <w:left w:w="216" w:type="dxa"/>
-              <w:right w:w="216" w:type="dxa"/>
-            </w:tcMar>
-            <w:vAlign w:val="center"/>
-          </w:tcPr>
-          <w:p/>
-        </w:tc>
-        <w:tc>
-          <w:tcPr>
-            <w:tcW w:w="1468" w:type="dxa"/>
-            <w:tcBorders>
-              <w:top w:val="nil"/>
-              <w:left w:val="single" w:sz="4" w:space="0" w:color="auto"/>
-              <w:bottom w:val="nil"/>
-              <w:right w:val="single" w:sz="4" w:space="0" w:color="auto"/>
-            </w:tcBorders>
-            <w:tcMar>
-              <w:left w:w="216" w:type="dxa"/>
-              <w:right w:w="216" w:type="dxa"/>
-            </w:tcMar>
-            <w:vAlign w:val="center"/>
-          </w:tcPr>
-          <w:p>
-            <w:pPr>
-              <w:jc w:val="right"/>
-            </w:pPr>
-          </w:p>
-        </w:tc>
-        <w:tc>
-          <w:tcPr>
-            <w:tcW w:w="1405" w:type="dxa"/>
-            <w:tcBorders>
-              <w:top w:val="nil"/>
               <w:left w:val="single" w:sz="4" w:space="0" w:color="auto"/>
               <w:bottom w:val="nil"/>
               <w:right w:val="single" w:sz="4" w:space="0" w:color="auto"/>

</xml_diff>

<commit_message>
Added shipping, discount and due date
</commit_message>
<xml_diff>
--- a/invoice-basic.docx
+++ b/invoice-basic.docx
@@ -178,6 +178,10 @@
           <w:p>
             <w:pPr>
               <w:jc w:val="right"/>
+              <w:rPr>
+                <w:sz w:val="20"/>
+                <w:szCs w:val="20"/>
+              </w:rPr>
             </w:pPr>
             <w:r>
               <w:rPr>
@@ -209,6 +213,43 @@
               </w:rPr>
               <w:t>]</w:t>
             </w:r>
+          </w:p>
+          <w:p>
+            <w:pPr>
+              <w:jc w:val="right"/>
+              <w:rPr>
+                <w:sz w:val="20"/>
+                <w:szCs w:val="20"/>
+              </w:rPr>
+            </w:pPr>
+            <w:r>
+              <w:rPr>
+                <w:sz w:val="20"/>
+                <w:szCs w:val="20"/>
+              </w:rPr>
+              <w:t>Due Date: [</w:t>
+            </w:r>
+            <w:proofErr w:type="spellStart"/>
+            <w:r>
+              <w:rPr>
+                <w:sz w:val="20"/>
+                <w:szCs w:val="20"/>
+              </w:rPr>
+              <w:t>due_date</w:t>
+            </w:r>
+            <w:proofErr w:type="spellEnd"/>
+            <w:r>
+              <w:rPr>
+                <w:sz w:val="20"/>
+                <w:szCs w:val="20"/>
+              </w:rPr>
+              <w:t>]</w:t>
+            </w:r>
+          </w:p>
+          <w:p>
+            <w:pPr>
+              <w:jc w:val="center"/>
+            </w:pPr>
           </w:p>
         </w:tc>
       </w:tr>
@@ -720,6 +761,126 @@
             <w:vMerge/>
             <w:tcBorders>
               <w:left w:val="nil"/>
+              <w:right w:val="nil"/>
+            </w:tcBorders>
+          </w:tcPr>
+          <w:p/>
+        </w:tc>
+        <w:tc>
+          <w:tcPr>
+            <w:tcW w:w="2878" w:type="dxa"/>
+            <w:gridSpan w:val="2"/>
+            <w:tcBorders>
+              <w:top w:val="nil"/>
+              <w:left w:val="nil"/>
+              <w:bottom w:val="nil"/>
+              <w:right w:val="single" w:sz="4" w:space="0" w:color="auto"/>
+            </w:tcBorders>
+            <w:tcMar>
+              <w:left w:w="216" w:type="dxa"/>
+              <w:right w:w="216" w:type="dxa"/>
+            </w:tcMar>
+            <w:vAlign w:val="center"/>
+          </w:tcPr>
+          <w:p>
+            <w:pPr>
+              <w:pStyle w:val="Labels"/>
+            </w:pPr>
+            <w:r>
+              <w:t>SHIPPING &amp; HANDLING</w:t>
+            </w:r>
+          </w:p>
+        </w:tc>
+        <w:tc>
+          <w:tcPr>
+            <w:tcW w:w="1405" w:type="dxa"/>
+            <w:tcBorders>
+              <w:top w:val="nil"/>
+              <w:left w:val="single" w:sz="4" w:space="0" w:color="auto"/>
+              <w:bottom w:val="nil"/>
+              <w:right w:val="single" w:sz="4" w:space="0" w:color="auto"/>
+            </w:tcBorders>
+            <w:tcMar>
+              <w:left w:w="216" w:type="dxa"/>
+              <w:right w:w="216" w:type="dxa"/>
+            </w:tcMar>
+            <w:vAlign w:val="center"/>
+          </w:tcPr>
+          <w:p/>
+        </w:tc>
+      </w:tr>
+      <w:tr>
+        <w:trPr>
+          <w:cantSplit/>
+          <w:trHeight w:val="288"/>
+          <w:jc w:val="center"/>
+        </w:trPr>
+        <w:tc>
+          <w:tcPr>
+            <w:tcW w:w="6517" w:type="dxa"/>
+            <w:vMerge/>
+            <w:tcBorders>
+              <w:left w:val="nil"/>
+              <w:right w:val="nil"/>
+            </w:tcBorders>
+          </w:tcPr>
+          <w:p/>
+        </w:tc>
+        <w:tc>
+          <w:tcPr>
+            <w:tcW w:w="2878" w:type="dxa"/>
+            <w:gridSpan w:val="2"/>
+            <w:tcBorders>
+              <w:top w:val="nil"/>
+              <w:left w:val="nil"/>
+              <w:bottom w:val="nil"/>
+              <w:right w:val="single" w:sz="4" w:space="0" w:color="auto"/>
+            </w:tcBorders>
+            <w:tcMar>
+              <w:left w:w="216" w:type="dxa"/>
+              <w:right w:w="216" w:type="dxa"/>
+            </w:tcMar>
+            <w:vAlign w:val="center"/>
+          </w:tcPr>
+          <w:p>
+            <w:pPr>
+              <w:pStyle w:val="Labels"/>
+            </w:pPr>
+            <w:r>
+              <w:t>DISCOUNT</w:t>
+            </w:r>
+          </w:p>
+        </w:tc>
+        <w:tc>
+          <w:tcPr>
+            <w:tcW w:w="1405" w:type="dxa"/>
+            <w:tcBorders>
+              <w:top w:val="nil"/>
+              <w:left w:val="single" w:sz="4" w:space="0" w:color="auto"/>
+              <w:bottom w:val="nil"/>
+              <w:right w:val="single" w:sz="4" w:space="0" w:color="auto"/>
+            </w:tcBorders>
+            <w:tcMar>
+              <w:left w:w="216" w:type="dxa"/>
+              <w:right w:w="216" w:type="dxa"/>
+            </w:tcMar>
+            <w:vAlign w:val="center"/>
+          </w:tcPr>
+          <w:p/>
+        </w:tc>
+      </w:tr>
+      <w:tr>
+        <w:trPr>
+          <w:cantSplit/>
+          <w:trHeight w:val="288"/>
+          <w:jc w:val="center"/>
+        </w:trPr>
+        <w:tc>
+          <w:tcPr>
+            <w:tcW w:w="6517" w:type="dxa"/>
+            <w:vMerge/>
+            <w:tcBorders>
+              <w:left w:val="nil"/>
               <w:bottom w:val="nil"/>
               <w:right w:val="nil"/>
             </w:tcBorders>
@@ -850,7 +1011,7 @@
           <w:p>
             <w:pPr>
               <w:rPr>
-                <w:b/>
+                <w:bCs/>
               </w:rPr>
             </w:pPr>
           </w:p>
@@ -1058,6 +1219,118 @@
     </w:lvl>
   </w:abstractNum>
   <w:abstractNum w:abstractNumId="1" w15:restartNumberingAfterBreak="0">
+    <w:nsid w:val="1ECC251C"/>
+    <w:multiLevelType w:val="hybridMultilevel"/>
+    <w:tmpl w:val="E5DCBE66"/>
+    <w:lvl w:ilvl="0" w:tplc="F6444888">
+      <w:numFmt w:val="bullet"/>
+      <w:lvlText w:val="-"/>
+      <w:lvlJc w:val="left"/>
+      <w:pPr>
+        <w:ind w:left="720" w:hanging="360"/>
+      </w:pPr>
+      <w:rPr>
+        <w:rFonts w:ascii="Tahoma" w:eastAsia="Times New Roman" w:hAnsi="Tahoma" w:cs="Tahoma" w:hint="default"/>
+      </w:rPr>
+    </w:lvl>
+    <w:lvl w:ilvl="1" w:tplc="40090003" w:tentative="1">
+      <w:start w:val="1"/>
+      <w:numFmt w:val="bullet"/>
+      <w:lvlText w:val="o"/>
+      <w:lvlJc w:val="left"/>
+      <w:pPr>
+        <w:ind w:left="1440" w:hanging="360"/>
+      </w:pPr>
+      <w:rPr>
+        <w:rFonts w:ascii="Courier New" w:hAnsi="Courier New" w:cs="Courier New" w:hint="default"/>
+      </w:rPr>
+    </w:lvl>
+    <w:lvl w:ilvl="2" w:tplc="40090005" w:tentative="1">
+      <w:start w:val="1"/>
+      <w:numFmt w:val="bullet"/>
+      <w:lvlText w:val=""/>
+      <w:lvlJc w:val="left"/>
+      <w:pPr>
+        <w:ind w:left="2160" w:hanging="360"/>
+      </w:pPr>
+      <w:rPr>
+        <w:rFonts w:ascii="Wingdings" w:hAnsi="Wingdings" w:hint="default"/>
+      </w:rPr>
+    </w:lvl>
+    <w:lvl w:ilvl="3" w:tplc="40090001" w:tentative="1">
+      <w:start w:val="1"/>
+      <w:numFmt w:val="bullet"/>
+      <w:lvlText w:val=""/>
+      <w:lvlJc w:val="left"/>
+      <w:pPr>
+        <w:ind w:left="2880" w:hanging="360"/>
+      </w:pPr>
+      <w:rPr>
+        <w:rFonts w:ascii="Symbol" w:hAnsi="Symbol" w:hint="default"/>
+      </w:rPr>
+    </w:lvl>
+    <w:lvl w:ilvl="4" w:tplc="40090003" w:tentative="1">
+      <w:start w:val="1"/>
+      <w:numFmt w:val="bullet"/>
+      <w:lvlText w:val="o"/>
+      <w:lvlJc w:val="left"/>
+      <w:pPr>
+        <w:ind w:left="3600" w:hanging="360"/>
+      </w:pPr>
+      <w:rPr>
+        <w:rFonts w:ascii="Courier New" w:hAnsi="Courier New" w:cs="Courier New" w:hint="default"/>
+      </w:rPr>
+    </w:lvl>
+    <w:lvl w:ilvl="5" w:tplc="40090005" w:tentative="1">
+      <w:start w:val="1"/>
+      <w:numFmt w:val="bullet"/>
+      <w:lvlText w:val=""/>
+      <w:lvlJc w:val="left"/>
+      <w:pPr>
+        <w:ind w:left="4320" w:hanging="360"/>
+      </w:pPr>
+      <w:rPr>
+        <w:rFonts w:ascii="Wingdings" w:hAnsi="Wingdings" w:hint="default"/>
+      </w:rPr>
+    </w:lvl>
+    <w:lvl w:ilvl="6" w:tplc="40090001" w:tentative="1">
+      <w:start w:val="1"/>
+      <w:numFmt w:val="bullet"/>
+      <w:lvlText w:val=""/>
+      <w:lvlJc w:val="left"/>
+      <w:pPr>
+        <w:ind w:left="5040" w:hanging="360"/>
+      </w:pPr>
+      <w:rPr>
+        <w:rFonts w:ascii="Symbol" w:hAnsi="Symbol" w:hint="default"/>
+      </w:rPr>
+    </w:lvl>
+    <w:lvl w:ilvl="7" w:tplc="40090003" w:tentative="1">
+      <w:start w:val="1"/>
+      <w:numFmt w:val="bullet"/>
+      <w:lvlText w:val="o"/>
+      <w:lvlJc w:val="left"/>
+      <w:pPr>
+        <w:ind w:left="5760" w:hanging="360"/>
+      </w:pPr>
+      <w:rPr>
+        <w:rFonts w:ascii="Courier New" w:hAnsi="Courier New" w:cs="Courier New" w:hint="default"/>
+      </w:rPr>
+    </w:lvl>
+    <w:lvl w:ilvl="8" w:tplc="40090005" w:tentative="1">
+      <w:start w:val="1"/>
+      <w:numFmt w:val="bullet"/>
+      <w:lvlText w:val=""/>
+      <w:lvlJc w:val="left"/>
+      <w:pPr>
+        <w:ind w:left="6480" w:hanging="360"/>
+      </w:pPr>
+      <w:rPr>
+        <w:rFonts w:ascii="Wingdings" w:hAnsi="Wingdings" w:hint="default"/>
+      </w:rPr>
+    </w:lvl>
+  </w:abstractNum>
+  <w:abstractNum w:abstractNumId="2" w15:restartNumberingAfterBreak="0">
     <w:nsid w:val="6BFD0B66"/>
     <w:multiLevelType w:val="hybridMultilevel"/>
     <w:tmpl w:val="CFF0BFD6"/>
@@ -1169,7 +1442,7 @@
       </w:rPr>
     </w:lvl>
   </w:abstractNum>
-  <w:abstractNum w:abstractNumId="2" w15:restartNumberingAfterBreak="0">
+  <w:abstractNum w:abstractNumId="3" w15:restartNumberingAfterBreak="0">
     <w:nsid w:val="72B2751F"/>
     <w:multiLevelType w:val="hybridMultilevel"/>
     <w:tmpl w:val="DE88B224"/>
@@ -1291,9 +1564,12 @@
     <w:abstractNumId w:val="0"/>
   </w:num>
   <w:num w:numId="2">
+    <w:abstractNumId w:val="3"/>
+  </w:num>
+  <w:num w:numId="3">
     <w:abstractNumId w:val="2"/>
   </w:num>
-  <w:num w:numId="3">
+  <w:num w:numId="4">
     <w:abstractNumId w:val="1"/>
   </w:num>
 </w:numbering>
@@ -1873,6 +2149,17 @@
       <w:shd w:val="clear" w:color="auto" w:fill="E1DFDD"/>
     </w:rPr>
   </w:style>
+  <w:style w:type="paragraph" w:styleId="ListParagraph">
+    <w:name w:val="List Paragraph"/>
+    <w:basedOn w:val="Normal"/>
+    <w:uiPriority w:val="34"/>
+    <w:qFormat/>
+    <w:rsid w:val="00706F92"/>
+    <w:pPr>
+      <w:ind w:left="720"/>
+      <w:contextualSpacing/>
+    </w:pPr>
+  </w:style>
 </w:styles>
 </file>
 

</xml_diff>

<commit_message>
Added company name and formating
</commit_message>
<xml_diff>
--- a/invoice-basic.docx
+++ b/invoice-basic.docx
@@ -25,23 +25,39 @@
             <w:pPr>
               <w:pStyle w:val="Heading2"/>
               <w:rPr>
-                <w:sz w:val="32"/>
-                <w:szCs w:val="32"/>
+                <w:sz w:val="44"/>
+                <w:szCs w:val="44"/>
               </w:rPr>
             </w:pPr>
             <w:r>
               <w:rPr>
-                <w:sz w:val="32"/>
-                <w:szCs w:val="32"/>
-              </w:rPr>
-              <w:t xml:space="preserve">Hogwarts </w:t>
-            </w:r>
-            <w:r>
-              <w:rPr>
-                <w:sz w:val="32"/>
-                <w:szCs w:val="32"/>
-              </w:rPr>
-              <w:t>School of Witchcraft and Wizardry</w:t>
+                <w:sz w:val="44"/>
+                <w:szCs w:val="44"/>
+              </w:rPr>
+              <w:t>[</w:t>
+            </w:r>
+            <w:proofErr w:type="spellStart"/>
+            <w:r>
+              <w:rPr>
+                <w:sz w:val="40"/>
+                <w:szCs w:val="40"/>
+              </w:rPr>
+              <w:t>company</w:t>
+            </w:r>
+            <w:r>
+              <w:rPr>
+                <w:sz w:val="44"/>
+                <w:szCs w:val="44"/>
+              </w:rPr>
+              <w:t>_name</w:t>
+            </w:r>
+            <w:proofErr w:type="spellEnd"/>
+            <w:r>
+              <w:rPr>
+                <w:sz w:val="44"/>
+                <w:szCs w:val="44"/>
+              </w:rPr>
+              <w:t>]</w:t>
             </w:r>
           </w:p>
           <w:p/>
@@ -58,22 +74,7 @@
                 <w:sz w:val="20"/>
                 <w:szCs w:val="20"/>
               </w:rPr>
-              <w:t>Hogwarts Castle,</w:t>
-            </w:r>
-          </w:p>
-          <w:p>
-            <w:pPr>
-              <w:rPr>
-                <w:sz w:val="20"/>
-                <w:szCs w:val="20"/>
-              </w:rPr>
-            </w:pPr>
-            <w:r>
-              <w:rPr>
-                <w:sz w:val="20"/>
-                <w:szCs w:val="20"/>
-              </w:rPr>
-              <w:t>Scottish Highlands</w:t>
+              <w:t>[address]</w:t>
             </w:r>
           </w:p>
           <w:p>
@@ -89,14 +90,7 @@
                 <w:sz w:val="20"/>
                 <w:szCs w:val="20"/>
               </w:rPr>
-              <w:t>3/4</w:t>
-            </w:r>
-            <w:r>
-              <w:rPr>
-                <w:sz w:val="20"/>
-                <w:szCs w:val="20"/>
-              </w:rPr>
-              <w:t xml:space="preserve"> </w:t>
+              <w:t>[contact]</w:t>
             </w:r>
           </w:p>
         </w:tc>
@@ -136,6 +130,14 @@
                 <w:szCs w:val="20"/>
               </w:rPr>
               <w:t>Invoice</w:t>
+            </w:r>
+            <w:r>
+              <w:rPr>
+                <w:b/>
+                <w:sz w:val="20"/>
+                <w:szCs w:val="20"/>
+              </w:rPr>
+              <w:t>:</w:t>
             </w:r>
             <w:r>
               <w:rPr>
@@ -288,6 +290,13 @@
                 <w:sz w:val="20"/>
                 <w:szCs w:val="20"/>
               </w:rPr>
+              <w:t xml:space="preserve">BILL </w:t>
+            </w:r>
+            <w:r>
+              <w:rPr>
+                <w:sz w:val="20"/>
+                <w:szCs w:val="20"/>
+              </w:rPr>
               <w:t>To:</w:t>
             </w:r>
           </w:p>
@@ -396,7 +405,14 @@
                 <w:sz w:val="20"/>
                 <w:szCs w:val="20"/>
               </w:rPr>
-              <w:t>client_name</w:t>
+              <w:t>shipped_to_</w:t>
+            </w:r>
+            <w:r>
+              <w:rPr>
+                <w:sz w:val="20"/>
+                <w:szCs w:val="20"/>
+              </w:rPr>
+              <w:t>client</w:t>
             </w:r>
             <w:proofErr w:type="spellEnd"/>
             <w:r>

</xml_diff>